<commit_message>
@melissaSBneves roteiro do site
</commit_message>
<xml_diff>
--- a/docs/roteiro_site.docx
+++ b/docs/roteiro_site.docx
@@ -8,58 +8,47 @@
         <w:jc w:val="both"/>
         <w:rPr>
           <w:rFonts w:ascii="Arial" w:hAnsi="Arial" w:cs="Arial"/>
-          <w:sz w:val="24"/>
-          <w:szCs w:val="24"/>
-        </w:rPr>
-      </w:pPr>
-      <w:r>
-        <w:rPr>
-          <w:rFonts w:ascii="Arial" w:hAnsi="Arial" w:cs="Arial"/>
-          <w:sz w:val="24"/>
-          <w:szCs w:val="24"/>
-        </w:rPr>
-        <w:t xml:space="preserve">Descubra um Mundo de Possibilidades com o </w:t>
-      </w:r>
-      <w:proofErr w:type="spellStart"/>
-      <w:r>
-        <w:rPr>
-          <w:rFonts w:ascii="Arial" w:hAnsi="Arial" w:cs="Arial"/>
-          <w:sz w:val="24"/>
-          <w:szCs w:val="24"/>
-        </w:rPr>
-        <w:t>Travel</w:t>
-      </w:r>
-      <w:proofErr w:type="spellEnd"/>
-      <w:r>
-        <w:rPr>
-          <w:rFonts w:ascii="Arial" w:hAnsi="Arial" w:cs="Arial"/>
+          <w:b/>
+          <w:bCs/>
+          <w:sz w:val="24"/>
+          <w:szCs w:val="24"/>
+        </w:rPr>
+      </w:pPr>
+      <w:r>
+        <w:rPr>
+          <w:rFonts w:ascii="Arial" w:hAnsi="Arial" w:cs="Arial"/>
+          <w:b/>
+          <w:bCs/>
+          <w:sz w:val="24"/>
+          <w:szCs w:val="24"/>
+        </w:rPr>
+        <w:t xml:space="preserve">Sessão 1 – </w:t>
+      </w:r>
+      <w:r>
+        <w:rPr>
+          <w:rFonts w:ascii="Arial" w:hAnsi="Arial" w:cs="Arial"/>
+          <w:b/>
+          <w:bCs/>
+          <w:sz w:val="24"/>
+          <w:szCs w:val="24"/>
+        </w:rPr>
+        <w:t>boas-vindas</w:t>
+      </w:r>
+      <w:r>
+        <w:rPr>
+          <w:rFonts w:ascii="Arial" w:hAnsi="Arial" w:cs="Arial"/>
+          <w:b/>
+          <w:bCs/>
           <w:sz w:val="24"/>
           <w:szCs w:val="24"/>
         </w:rPr>
         <w:t xml:space="preserve"> </w:t>
-      </w:r>
-      <w:proofErr w:type="spellStart"/>
-      <w:r>
-        <w:rPr>
-          <w:rFonts w:ascii="Arial" w:hAnsi="Arial" w:cs="Arial"/>
-          <w:sz w:val="24"/>
-          <w:szCs w:val="24"/>
-        </w:rPr>
-        <w:t>Guide</w:t>
-      </w:r>
-      <w:proofErr w:type="spellEnd"/>
-      <w:r>
-        <w:rPr>
-          <w:rFonts w:ascii="Arial" w:hAnsi="Arial" w:cs="Arial"/>
-          <w:sz w:val="24"/>
-          <w:szCs w:val="24"/>
-        </w:rPr>
-        <w:t>!</w:t>
       </w:r>
     </w:p>
     <w:p>
       <w:pPr>
         <w:spacing w:line="360" w:lineRule="auto"/>
+        <w:ind w:firstLine="708"/>
         <w:jc w:val="both"/>
         <w:rPr>
           <w:rFonts w:ascii="Arial" w:hAnsi="Arial" w:cs="Arial"/>
@@ -73,7 +62,7 @@
           <w:sz w:val="24"/>
           <w:szCs w:val="24"/>
         </w:rPr>
-        <w:t xml:space="preserve">Bem-vindo(a) ao </w:t>
+        <w:t xml:space="preserve">Descubra um Mundo de Possibilidades com o </w:t>
       </w:r>
       <w:proofErr w:type="spellStart"/>
       <w:r>
@@ -109,12 +98,13 @@
           <w:sz w:val="24"/>
           <w:szCs w:val="24"/>
         </w:rPr>
-        <w:t>, seu guia turístico personalizado para desvendar os tesouros escondidos do mundo! Se você é um entusiasta das viagens e busca experiências autênticas e memoráveis, você veio ao lugar certo.</w:t>
+        <w:t>!</w:t>
       </w:r>
     </w:p>
     <w:p>
       <w:pPr>
         <w:spacing w:line="360" w:lineRule="auto"/>
+        <w:ind w:firstLine="708"/>
         <w:jc w:val="both"/>
         <w:rPr>
           <w:rFonts w:ascii="Arial" w:hAnsi="Arial" w:cs="Arial"/>
@@ -128,7 +118,7 @@
           <w:sz w:val="24"/>
           <w:szCs w:val="24"/>
         </w:rPr>
-        <w:t xml:space="preserve">Ao se cadastrar no </w:t>
+        <w:t xml:space="preserve">Bem-vindo(a) ao </w:t>
       </w:r>
       <w:proofErr w:type="spellStart"/>
       <w:r>
@@ -164,7 +154,7 @@
           <w:sz w:val="24"/>
           <w:szCs w:val="24"/>
         </w:rPr>
-        <w:t>, você terá acesso a um universo de descobertas e aventuras. Nossa plataforma inovadora utiliza um formulário detalhado para entender suas preferências, interesses e estilo de viagem. Com base nessas informações, nosso algoritmo inteligente irá recomendar lugares incríveis e adequados ao seu perfil, transformando sua jornada em algo verdadeiramente único.</w:t>
+        <w:t>, seu guia turístico personalizado para desvendar os tesouros escondidos do mundo! Se você é um entusiasta das viagens e busca experiências autênticas e memoráveis, você veio ao lugar certo.</w:t>
       </w:r>
     </w:p>
     <w:p>
@@ -173,22 +163,57 @@
         <w:jc w:val="both"/>
         <w:rPr>
           <w:rFonts w:ascii="Arial" w:hAnsi="Arial" w:cs="Arial"/>
-          <w:sz w:val="24"/>
-          <w:szCs w:val="24"/>
-        </w:rPr>
-      </w:pPr>
-      <w:r>
-        <w:rPr>
-          <w:rFonts w:ascii="Arial" w:hAnsi="Arial" w:cs="Arial"/>
-          <w:sz w:val="24"/>
-          <w:szCs w:val="24"/>
-        </w:rPr>
-        <w:t>Imagine encontrar facilmente os destinos mais encantadores do mundo, alinhados com seus interesses pessoais. Com nossa função de busca intuitiva, você poderá explorar um amplo leque de opções, desde cidades vibrantes até praias paradisíacas, montanhas majestosas, museus fascinantes e muito mais. Cada busca é uma nova oportunidade de encontrar um lugar que irá cativar seu coração e alimentar sua paixão por viagens.</w:t>
+          <w:b/>
+          <w:bCs/>
+          <w:sz w:val="24"/>
+          <w:szCs w:val="24"/>
+        </w:rPr>
+      </w:pPr>
+      <w:r>
+        <w:rPr>
+          <w:rFonts w:ascii="Arial" w:hAnsi="Arial" w:cs="Arial"/>
+          <w:b/>
+          <w:bCs/>
+          <w:sz w:val="24"/>
+          <w:szCs w:val="24"/>
+        </w:rPr>
+        <w:t xml:space="preserve">Sessão 2 </w:t>
+      </w:r>
+      <w:r>
+        <w:rPr>
+          <w:rFonts w:ascii="Arial" w:hAnsi="Arial" w:cs="Arial"/>
+          <w:b/>
+          <w:bCs/>
+          <w:sz w:val="24"/>
+          <w:szCs w:val="24"/>
+        </w:rPr>
+        <w:t>–</w:t>
+      </w:r>
+      <w:r>
+        <w:rPr>
+          <w:rFonts w:ascii="Arial" w:hAnsi="Arial" w:cs="Arial"/>
+          <w:b/>
+          <w:bCs/>
+          <w:sz w:val="24"/>
+          <w:szCs w:val="24"/>
+        </w:rPr>
+        <w:t xml:space="preserve"> </w:t>
+      </w:r>
+      <w:r>
+        <w:rPr>
+          <w:rFonts w:ascii="Arial" w:hAnsi="Arial" w:cs="Arial"/>
+          <w:b/>
+          <w:bCs/>
+          <w:sz w:val="24"/>
+          <w:szCs w:val="24"/>
+        </w:rPr>
+        <w:t>O que é?</w:t>
       </w:r>
     </w:p>
     <w:p>
       <w:pPr>
         <w:spacing w:line="360" w:lineRule="auto"/>
+        <w:ind w:firstLine="708"/>
         <w:jc w:val="both"/>
         <w:rPr>
           <w:rFonts w:ascii="Arial" w:hAnsi="Arial" w:cs="Arial"/>
@@ -202,7 +227,7 @@
           <w:sz w:val="24"/>
           <w:szCs w:val="24"/>
         </w:rPr>
-        <w:t xml:space="preserve">E não para por aí! Com o </w:t>
+        <w:t xml:space="preserve">O </w:t>
       </w:r>
       <w:proofErr w:type="spellStart"/>
       <w:r>
@@ -238,12 +263,66 @@
           <w:sz w:val="24"/>
           <w:szCs w:val="24"/>
         </w:rPr>
-        <w:t>, você terá a liberdade de criar sua própria lista personalizada de destinos. Adicione os lugares que despertaram seu interesse e transforme sua lista em um roteiro de viagem feito sob medida. Dessa forma, você terá em mãos todas as informações necessárias para aproveitar ao máximo cada destino, sem perder tempo nem deixar passar oportunidades únicas.</w:t>
+        <w:t xml:space="preserve"> é mais do que um simples guia turístico. É uma ferramenta que irá inspirar, informar e conectar você a um mundo de </w:t>
+      </w:r>
+      <w:r>
+        <w:rPr>
+          <w:rFonts w:ascii="Arial" w:hAnsi="Arial" w:cs="Arial"/>
+          <w:sz w:val="24"/>
+          <w:szCs w:val="24"/>
+          <w:u w:val="single"/>
+        </w:rPr>
+        <w:t>possibilidades</w:t>
+      </w:r>
+      <w:r>
+        <w:rPr>
+          <w:rFonts w:ascii="Arial" w:hAnsi="Arial" w:cs="Arial"/>
+          <w:sz w:val="24"/>
+          <w:szCs w:val="24"/>
+        </w:rPr>
+        <w:t xml:space="preserve">. Ao se cadastrar no </w:t>
+      </w:r>
+      <w:proofErr w:type="spellStart"/>
+      <w:r>
+        <w:rPr>
+          <w:rFonts w:ascii="Arial" w:hAnsi="Arial" w:cs="Arial"/>
+          <w:sz w:val="24"/>
+          <w:szCs w:val="24"/>
+        </w:rPr>
+        <w:t>Travel</w:t>
+      </w:r>
+      <w:proofErr w:type="spellEnd"/>
+      <w:r>
+        <w:rPr>
+          <w:rFonts w:ascii="Arial" w:hAnsi="Arial" w:cs="Arial"/>
+          <w:sz w:val="24"/>
+          <w:szCs w:val="24"/>
+        </w:rPr>
+        <w:t xml:space="preserve"> </w:t>
+      </w:r>
+      <w:proofErr w:type="spellStart"/>
+      <w:r>
+        <w:rPr>
+          <w:rFonts w:ascii="Arial" w:hAnsi="Arial" w:cs="Arial"/>
+          <w:sz w:val="24"/>
+          <w:szCs w:val="24"/>
+        </w:rPr>
+        <w:t>Guide</w:t>
+      </w:r>
+      <w:proofErr w:type="spellEnd"/>
+      <w:r>
+        <w:rPr>
+          <w:rFonts w:ascii="Arial" w:hAnsi="Arial" w:cs="Arial"/>
+          <w:sz w:val="24"/>
+          <w:szCs w:val="24"/>
+        </w:rPr>
+        <w:t xml:space="preserve">, você terá acesso a um universo de descobertas e aventuras. </w:t>
       </w:r>
     </w:p>
     <w:p>
       <w:pPr>
         <w:spacing w:line="360" w:lineRule="auto"/>
+        <w:ind w:firstLine="708"/>
         <w:jc w:val="both"/>
         <w:rPr>
           <w:rFonts w:ascii="Arial" w:hAnsi="Arial" w:cs="Arial"/>
@@ -257,48 +336,13 @@
           <w:sz w:val="24"/>
           <w:szCs w:val="24"/>
         </w:rPr>
-        <w:t xml:space="preserve">No </w:t>
-      </w:r>
-      <w:proofErr w:type="spellStart"/>
-      <w:r>
-        <w:rPr>
-          <w:rFonts w:ascii="Arial" w:hAnsi="Arial" w:cs="Arial"/>
-          <w:sz w:val="24"/>
-          <w:szCs w:val="24"/>
-        </w:rPr>
-        <w:t>Travel</w:t>
-      </w:r>
-      <w:proofErr w:type="spellEnd"/>
-      <w:r>
-        <w:rPr>
-          <w:rFonts w:ascii="Arial" w:hAnsi="Arial" w:cs="Arial"/>
-          <w:sz w:val="24"/>
-          <w:szCs w:val="24"/>
-        </w:rPr>
-        <w:t xml:space="preserve"> </w:t>
-      </w:r>
-      <w:proofErr w:type="spellStart"/>
-      <w:r>
-        <w:rPr>
-          <w:rFonts w:ascii="Arial" w:hAnsi="Arial" w:cs="Arial"/>
-          <w:sz w:val="24"/>
-          <w:szCs w:val="24"/>
-        </w:rPr>
-        <w:t>Guide</w:t>
-      </w:r>
-      <w:proofErr w:type="spellEnd"/>
-      <w:r>
-        <w:rPr>
-          <w:rFonts w:ascii="Arial" w:hAnsi="Arial" w:cs="Arial"/>
-          <w:sz w:val="24"/>
-          <w:szCs w:val="24"/>
-        </w:rPr>
-        <w:t>, queremos que você se sinta parte de uma comunidade apaixonada por viagens. Por isso, proporcionamos uma maneira fácil e interativa de interagir com outros viajantes. Você poderá curtir, comentar e compartilhar suas experiências nos lugares visitados, enquanto lê e se inspira nas histórias e dicas de outros membros da comunidade. Afinal, não há nada melhor do que trocar experiências e criar conexões por meio de nossa paixão comum: viajar!</w:t>
+        <w:t>Nossa plataforma inovadora utiliza um formulário detalhado para entender suas preferências, interesses e estilo de viagem. Com base nessas informações, nosso algoritmo inteligente irá recomendar lugares incríveis e adequados ao seu perfil, transformando sua jornada em algo verdadeiramente único.</w:t>
       </w:r>
     </w:p>
     <w:p>
       <w:pPr>
         <w:spacing w:line="360" w:lineRule="auto"/>
+        <w:ind w:firstLine="708"/>
         <w:jc w:val="both"/>
         <w:rPr>
           <w:rFonts w:ascii="Arial" w:hAnsi="Arial" w:cs="Arial"/>
@@ -312,7 +356,7 @@
           <w:sz w:val="24"/>
           <w:szCs w:val="24"/>
         </w:rPr>
-        <w:t xml:space="preserve">Valorizamos sua opinião! Ao explorar os lugares recomendados pelo </w:t>
+        <w:t xml:space="preserve">Portanto, não perca tempo! Cadastre-se agora mesmo e embarque nessa jornada fascinante de descobertas e aventuras. O mundo está esperando por você, e o </w:t>
       </w:r>
       <w:proofErr w:type="spellStart"/>
       <w:r>
@@ -348,16 +392,7 @@
           <w:sz w:val="24"/>
           <w:szCs w:val="24"/>
         </w:rPr>
-        <w:t xml:space="preserve">, você terá a oportunidade de avaliá-los e compartilhar sua perspectiva com outros viajantes. Suas avaliações e comentários ajudarão a comunidade a </w:t>
-      </w:r>
-      <w:r>
-        <w:rPr>
-          <w:rFonts w:ascii="Arial" w:hAnsi="Arial" w:cs="Arial"/>
-          <w:sz w:val="24"/>
-          <w:szCs w:val="24"/>
-        </w:rPr>
-        <w:lastRenderedPageBreak/>
-        <w:t>descobrir as melhores atrações, restaurantes, atividades e segredos escondidos em cada destino, proporcionando a todos uma experiência de viagem ainda mais enriquecedora.</w:t>
+        <w:t xml:space="preserve"> irá guiá-lo(a) em cada passo dessa incrível jornada!</w:t>
       </w:r>
     </w:p>
     <w:p>
@@ -366,94 +401,509 @@
         <w:jc w:val="both"/>
         <w:rPr>
           <w:rFonts w:ascii="Arial" w:hAnsi="Arial" w:cs="Arial"/>
-          <w:sz w:val="24"/>
-          <w:szCs w:val="24"/>
-        </w:rPr>
-      </w:pPr>
-      <w:r>
-        <w:rPr>
-          <w:rFonts w:ascii="Arial" w:hAnsi="Arial" w:cs="Arial"/>
-          <w:sz w:val="24"/>
-          <w:szCs w:val="24"/>
-        </w:rPr>
-        <w:t xml:space="preserve">O </w:t>
-      </w:r>
-      <w:proofErr w:type="spellStart"/>
-      <w:r>
-        <w:rPr>
-          <w:rFonts w:ascii="Arial" w:hAnsi="Arial" w:cs="Arial"/>
-          <w:sz w:val="24"/>
-          <w:szCs w:val="24"/>
-        </w:rPr>
-        <w:t>Travel</w:t>
-      </w:r>
-      <w:proofErr w:type="spellEnd"/>
-      <w:r>
-        <w:rPr>
-          <w:rFonts w:ascii="Arial" w:hAnsi="Arial" w:cs="Arial"/>
-          <w:sz w:val="24"/>
-          <w:szCs w:val="24"/>
-        </w:rPr>
-        <w:t xml:space="preserve"> </w:t>
-      </w:r>
-      <w:proofErr w:type="spellStart"/>
-      <w:r>
-        <w:rPr>
-          <w:rFonts w:ascii="Arial" w:hAnsi="Arial" w:cs="Arial"/>
-          <w:sz w:val="24"/>
-          <w:szCs w:val="24"/>
-        </w:rPr>
-        <w:t>Guide</w:t>
-      </w:r>
-      <w:proofErr w:type="spellEnd"/>
-      <w:r>
-        <w:rPr>
-          <w:rFonts w:ascii="Arial" w:hAnsi="Arial" w:cs="Arial"/>
-          <w:sz w:val="24"/>
-          <w:szCs w:val="24"/>
-        </w:rPr>
-        <w:t xml:space="preserve"> é mais do que um simples guia turístico. É uma ferramenta que irá inspirar, informar e conectar você a um mundo de possibilidades. Portanto, não perca tempo! Cadastre-se agora mesmo e embarque nessa jornada fascinante de descobertas e aventuras. O mundo está esperando por você, e o </w:t>
-      </w:r>
-      <w:proofErr w:type="spellStart"/>
-      <w:r>
-        <w:rPr>
-          <w:rFonts w:ascii="Arial" w:hAnsi="Arial" w:cs="Arial"/>
-          <w:sz w:val="24"/>
-          <w:szCs w:val="24"/>
-        </w:rPr>
-        <w:t>Travel</w:t>
-      </w:r>
-      <w:proofErr w:type="spellEnd"/>
-      <w:r>
-        <w:rPr>
-          <w:rFonts w:ascii="Arial" w:hAnsi="Arial" w:cs="Arial"/>
-          <w:sz w:val="24"/>
-          <w:szCs w:val="24"/>
-        </w:rPr>
-        <w:t xml:space="preserve"> </w:t>
-      </w:r>
-      <w:proofErr w:type="spellStart"/>
-      <w:r>
-        <w:rPr>
-          <w:rFonts w:ascii="Arial" w:hAnsi="Arial" w:cs="Arial"/>
-          <w:sz w:val="24"/>
-          <w:szCs w:val="24"/>
-        </w:rPr>
-        <w:t>Guide</w:t>
-      </w:r>
-      <w:proofErr w:type="spellEnd"/>
-      <w:r>
-        <w:rPr>
-          <w:rFonts w:ascii="Arial" w:hAnsi="Arial" w:cs="Arial"/>
-          <w:sz w:val="24"/>
-          <w:szCs w:val="24"/>
-        </w:rPr>
-        <w:t xml:space="preserve"> irá guiá-lo(a) em cada passo dessa incrível jornada!</w:t>
+          <w:b/>
+          <w:bCs/>
+          <w:sz w:val="24"/>
+          <w:szCs w:val="24"/>
+        </w:rPr>
+      </w:pPr>
+      <w:r>
+        <w:rPr>
+          <w:rFonts w:ascii="Arial" w:hAnsi="Arial" w:cs="Arial"/>
+          <w:b/>
+          <w:bCs/>
+          <w:sz w:val="24"/>
+          <w:szCs w:val="24"/>
+        </w:rPr>
+        <w:t xml:space="preserve">Sessão 3 – benefícios </w:t>
       </w:r>
     </w:p>
     <w:p>
       <w:pPr>
         <w:spacing w:line="360" w:lineRule="auto"/>
+        <w:ind w:firstLine="708"/>
+        <w:jc w:val="both"/>
+        <w:rPr>
+          <w:rFonts w:ascii="Arial" w:hAnsi="Arial" w:cs="Arial"/>
+          <w:sz w:val="24"/>
+          <w:szCs w:val="24"/>
+        </w:rPr>
+      </w:pPr>
+      <w:r>
+        <w:rPr>
+          <w:rFonts w:ascii="Arial" w:hAnsi="Arial" w:cs="Arial"/>
+          <w:sz w:val="24"/>
+          <w:szCs w:val="24"/>
+        </w:rPr>
+        <w:t>E</w:t>
+      </w:r>
+      <w:r>
+        <w:rPr>
+          <w:rFonts w:ascii="Arial" w:hAnsi="Arial" w:cs="Arial"/>
+          <w:sz w:val="24"/>
+          <w:szCs w:val="24"/>
+        </w:rPr>
+        <w:t>ncontr</w:t>
+      </w:r>
+      <w:r>
+        <w:rPr>
+          <w:rFonts w:ascii="Arial" w:hAnsi="Arial" w:cs="Arial"/>
+          <w:sz w:val="24"/>
+          <w:szCs w:val="24"/>
+        </w:rPr>
+        <w:t>e</w:t>
+      </w:r>
+      <w:r>
+        <w:rPr>
+          <w:rFonts w:ascii="Arial" w:hAnsi="Arial" w:cs="Arial"/>
+          <w:sz w:val="24"/>
+          <w:szCs w:val="24"/>
+        </w:rPr>
+        <w:t xml:space="preserve"> facilmente os destinos mais encantadores do mundo, alinhados com seus interesses pessoais. </w:t>
+      </w:r>
+    </w:p>
+    <w:p>
+      <w:pPr>
+        <w:spacing w:line="360" w:lineRule="auto"/>
+        <w:ind w:firstLine="708"/>
+        <w:jc w:val="both"/>
+        <w:rPr>
+          <w:rFonts w:ascii="Arial" w:hAnsi="Arial" w:cs="Arial"/>
+          <w:sz w:val="24"/>
+          <w:szCs w:val="24"/>
+        </w:rPr>
+      </w:pPr>
+      <w:r>
+        <w:rPr>
+          <w:rFonts w:ascii="Arial" w:hAnsi="Arial" w:cs="Arial"/>
+          <w:sz w:val="24"/>
+          <w:szCs w:val="24"/>
+        </w:rPr>
+        <w:t xml:space="preserve">Tenha </w:t>
+      </w:r>
+      <w:r>
+        <w:rPr>
+          <w:rFonts w:ascii="Arial" w:hAnsi="Arial" w:cs="Arial"/>
+          <w:sz w:val="24"/>
+          <w:szCs w:val="24"/>
+        </w:rPr>
+        <w:t xml:space="preserve">um amplo leque de opções, desde cidades vibrantes até praias paradisíacas, montanhas majestosas, museus fascinantes e muito mais. </w:t>
+      </w:r>
+    </w:p>
+    <w:p>
+      <w:pPr>
+        <w:spacing w:line="360" w:lineRule="auto"/>
+        <w:ind w:firstLine="708"/>
+        <w:jc w:val="both"/>
+        <w:rPr>
+          <w:rFonts w:ascii="Arial" w:hAnsi="Arial" w:cs="Arial"/>
+          <w:sz w:val="24"/>
+          <w:szCs w:val="24"/>
+        </w:rPr>
+      </w:pPr>
+      <w:r>
+        <w:rPr>
+          <w:rFonts w:ascii="Arial" w:hAnsi="Arial" w:cs="Arial"/>
+          <w:sz w:val="24"/>
+          <w:szCs w:val="24"/>
+        </w:rPr>
+        <w:t>C</w:t>
+      </w:r>
+      <w:r>
+        <w:rPr>
+          <w:rFonts w:ascii="Arial" w:hAnsi="Arial" w:cs="Arial"/>
+          <w:sz w:val="24"/>
+          <w:szCs w:val="24"/>
+        </w:rPr>
+        <w:t>r</w:t>
+      </w:r>
+      <w:r>
+        <w:rPr>
+          <w:rFonts w:ascii="Arial" w:hAnsi="Arial" w:cs="Arial"/>
+          <w:sz w:val="24"/>
+          <w:szCs w:val="24"/>
+        </w:rPr>
+        <w:t>ie</w:t>
+      </w:r>
+      <w:r>
+        <w:rPr>
+          <w:rFonts w:ascii="Arial" w:hAnsi="Arial" w:cs="Arial"/>
+          <w:sz w:val="24"/>
+          <w:szCs w:val="24"/>
+        </w:rPr>
+        <w:t xml:space="preserve"> sua própria lista personalizada de destinos. Adicione os lugares que despertaram seu interesse e transforme sua lista em um roteiro de viagem feito sob medida. </w:t>
+      </w:r>
+    </w:p>
+    <w:p>
+      <w:pPr>
+        <w:spacing w:line="360" w:lineRule="auto"/>
+        <w:jc w:val="both"/>
+        <w:rPr>
+          <w:rFonts w:ascii="Arial" w:hAnsi="Arial" w:cs="Arial"/>
+          <w:b/>
+          <w:bCs/>
+          <w:sz w:val="24"/>
+          <w:szCs w:val="24"/>
+        </w:rPr>
+      </w:pPr>
+      <w:r>
+        <w:rPr>
+          <w:rFonts w:ascii="Arial" w:hAnsi="Arial" w:cs="Arial"/>
+          <w:b/>
+          <w:bCs/>
+          <w:sz w:val="24"/>
+          <w:szCs w:val="24"/>
+        </w:rPr>
+        <w:t xml:space="preserve">Sessão 4 – chamada para se cadastrar </w:t>
+      </w:r>
+    </w:p>
+    <w:p>
+      <w:pPr>
+        <w:spacing w:line="360" w:lineRule="auto"/>
+        <w:ind w:firstLine="708"/>
+        <w:jc w:val="both"/>
+        <w:rPr>
+          <w:rFonts w:ascii="Arial" w:hAnsi="Arial" w:cs="Arial"/>
+          <w:sz w:val="24"/>
+          <w:szCs w:val="24"/>
+        </w:rPr>
+      </w:pPr>
+      <w:r>
+        <w:rPr>
+          <w:rFonts w:ascii="Arial" w:hAnsi="Arial" w:cs="Arial"/>
+          <w:sz w:val="24"/>
+          <w:szCs w:val="24"/>
+        </w:rPr>
+        <w:t>Dessa forma, você terá em mãos todas as informações necessárias para aproveitar ao máximo cada destino, sem perder tempo nem deixar passar oportunidades únicas.</w:t>
+      </w:r>
+    </w:p>
+    <w:p>
+      <w:pPr>
+        <w:spacing w:line="360" w:lineRule="auto"/>
+        <w:jc w:val="both"/>
+        <w:rPr>
+          <w:rFonts w:ascii="Arial" w:hAnsi="Arial" w:cs="Arial"/>
+          <w:b/>
+          <w:bCs/>
+          <w:sz w:val="24"/>
+          <w:szCs w:val="24"/>
+        </w:rPr>
+      </w:pPr>
+      <w:r>
+        <w:rPr>
+          <w:rFonts w:ascii="Arial" w:hAnsi="Arial" w:cs="Arial"/>
+          <w:b/>
+          <w:bCs/>
+          <w:sz w:val="24"/>
+          <w:szCs w:val="24"/>
+        </w:rPr>
+        <w:lastRenderedPageBreak/>
+        <w:t xml:space="preserve">Sessão </w:t>
+      </w:r>
+      <w:r>
+        <w:rPr>
+          <w:rFonts w:ascii="Arial" w:hAnsi="Arial" w:cs="Arial"/>
+          <w:b/>
+          <w:bCs/>
+          <w:sz w:val="24"/>
+          <w:szCs w:val="24"/>
+        </w:rPr>
+        <w:t>5</w:t>
+      </w:r>
+      <w:r>
+        <w:rPr>
+          <w:rFonts w:ascii="Arial" w:hAnsi="Arial" w:cs="Arial"/>
+          <w:b/>
+          <w:bCs/>
+          <w:sz w:val="24"/>
+          <w:szCs w:val="24"/>
+        </w:rPr>
+        <w:t xml:space="preserve"> –</w:t>
+      </w:r>
+      <w:r>
+        <w:rPr>
+          <w:rFonts w:ascii="Arial" w:hAnsi="Arial" w:cs="Arial"/>
+          <w:b/>
+          <w:bCs/>
+          <w:sz w:val="24"/>
+          <w:szCs w:val="24"/>
+        </w:rPr>
+        <w:t xml:space="preserve"> </w:t>
+      </w:r>
+      <w:r>
+        <w:rPr>
+          <w:rFonts w:ascii="Arial" w:hAnsi="Arial" w:cs="Arial"/>
+          <w:b/>
+          <w:bCs/>
+          <w:sz w:val="24"/>
+          <w:szCs w:val="24"/>
+        </w:rPr>
+        <w:t xml:space="preserve">interações </w:t>
+      </w:r>
+      <w:r>
+        <w:rPr>
+          <w:rFonts w:ascii="Arial" w:hAnsi="Arial" w:cs="Arial"/>
+          <w:b/>
+          <w:bCs/>
+          <w:sz w:val="24"/>
+          <w:szCs w:val="24"/>
+        </w:rPr>
+        <w:t xml:space="preserve"> </w:t>
+      </w:r>
+    </w:p>
+    <w:p>
+      <w:pPr>
+        <w:spacing w:line="360" w:lineRule="auto"/>
+        <w:ind w:firstLine="708"/>
+        <w:jc w:val="both"/>
+        <w:rPr>
+          <w:rFonts w:ascii="Arial" w:hAnsi="Arial" w:cs="Arial"/>
+          <w:sz w:val="24"/>
+          <w:szCs w:val="24"/>
+        </w:rPr>
+      </w:pPr>
+      <w:r>
+        <w:rPr>
+          <w:rFonts w:ascii="Arial" w:hAnsi="Arial" w:cs="Arial"/>
+          <w:sz w:val="24"/>
+          <w:szCs w:val="24"/>
+        </w:rPr>
+        <w:t xml:space="preserve">No </w:t>
+      </w:r>
+      <w:proofErr w:type="spellStart"/>
+      <w:r>
+        <w:rPr>
+          <w:rFonts w:ascii="Arial" w:hAnsi="Arial" w:cs="Arial"/>
+          <w:sz w:val="24"/>
+          <w:szCs w:val="24"/>
+        </w:rPr>
+        <w:t>Travel</w:t>
+      </w:r>
+      <w:proofErr w:type="spellEnd"/>
+      <w:r>
+        <w:rPr>
+          <w:rFonts w:ascii="Arial" w:hAnsi="Arial" w:cs="Arial"/>
+          <w:sz w:val="24"/>
+          <w:szCs w:val="24"/>
+        </w:rPr>
+        <w:t xml:space="preserve"> </w:t>
+      </w:r>
+      <w:proofErr w:type="spellStart"/>
+      <w:r>
+        <w:rPr>
+          <w:rFonts w:ascii="Arial" w:hAnsi="Arial" w:cs="Arial"/>
+          <w:sz w:val="24"/>
+          <w:szCs w:val="24"/>
+        </w:rPr>
+        <w:t>Guide</w:t>
+      </w:r>
+      <w:proofErr w:type="spellEnd"/>
+      <w:r>
+        <w:rPr>
+          <w:rFonts w:ascii="Arial" w:hAnsi="Arial" w:cs="Arial"/>
+          <w:sz w:val="24"/>
+          <w:szCs w:val="24"/>
+        </w:rPr>
+        <w:t>, queremos que você se sinta parte de uma comunidade apaixonada por viagens. Por isso, proporcionamos uma maneira fácil e interativa de interagir com outros viajantes. Você poderá curtir, comentar e compartilhar suas experiências nos lugares visitados, enquanto lê e se inspira nas histórias e dicas de outros membros da comunidade. Afinal, não há nada melhor do que trocar experiências e criar conexões por meio de nossa paixão comum: viajar!</w:t>
+      </w:r>
+    </w:p>
+    <w:p>
+      <w:pPr>
+        <w:spacing w:line="360" w:lineRule="auto"/>
+        <w:ind w:firstLine="708"/>
+        <w:jc w:val="both"/>
+        <w:rPr>
+          <w:rFonts w:ascii="Arial" w:hAnsi="Arial" w:cs="Arial"/>
+          <w:sz w:val="24"/>
+          <w:szCs w:val="24"/>
+        </w:rPr>
+      </w:pPr>
+      <w:r>
+        <w:rPr>
+          <w:rFonts w:ascii="Arial" w:hAnsi="Arial" w:cs="Arial"/>
+          <w:sz w:val="24"/>
+          <w:szCs w:val="24"/>
+        </w:rPr>
+        <w:t xml:space="preserve">Valorizamos sua opinião! Ao explorar os lugares recomendados pelo </w:t>
+      </w:r>
+      <w:proofErr w:type="spellStart"/>
+      <w:r>
+        <w:rPr>
+          <w:rFonts w:ascii="Arial" w:hAnsi="Arial" w:cs="Arial"/>
+          <w:sz w:val="24"/>
+          <w:szCs w:val="24"/>
+        </w:rPr>
+        <w:t>Travel</w:t>
+      </w:r>
+      <w:proofErr w:type="spellEnd"/>
+      <w:r>
+        <w:rPr>
+          <w:rFonts w:ascii="Arial" w:hAnsi="Arial" w:cs="Arial"/>
+          <w:sz w:val="24"/>
+          <w:szCs w:val="24"/>
+        </w:rPr>
+        <w:t xml:space="preserve"> </w:t>
+      </w:r>
+      <w:proofErr w:type="spellStart"/>
+      <w:r>
+        <w:rPr>
+          <w:rFonts w:ascii="Arial" w:hAnsi="Arial" w:cs="Arial"/>
+          <w:sz w:val="24"/>
+          <w:szCs w:val="24"/>
+        </w:rPr>
+        <w:t>Guide</w:t>
+      </w:r>
+      <w:proofErr w:type="spellEnd"/>
+      <w:r>
+        <w:rPr>
+          <w:rFonts w:ascii="Arial" w:hAnsi="Arial" w:cs="Arial"/>
+          <w:sz w:val="24"/>
+          <w:szCs w:val="24"/>
+        </w:rPr>
+        <w:t>, você terá a oportunidade de avaliá-los e compartilhar sua perspectiva com outros viajantes. Suas avaliações e comentários ajudarão a comunidade a descobrir as melhores atrações, restaurantes, atividades e segredos escondidos em cada destino, proporcionando a todos uma experiência de viagem ainda mais enriquecedora.</w:t>
+      </w:r>
+    </w:p>
+    <w:p>
+      <w:pPr>
+        <w:spacing w:line="360" w:lineRule="auto"/>
+        <w:jc w:val="both"/>
+        <w:rPr>
+          <w:rFonts w:ascii="Arial" w:hAnsi="Arial" w:cs="Arial"/>
+          <w:b/>
+          <w:bCs/>
+          <w:sz w:val="24"/>
+          <w:szCs w:val="24"/>
+        </w:rPr>
+      </w:pPr>
+      <w:r>
+        <w:rPr>
+          <w:rFonts w:ascii="Arial" w:hAnsi="Arial" w:cs="Arial"/>
+          <w:b/>
+          <w:bCs/>
+          <w:sz w:val="24"/>
+          <w:szCs w:val="24"/>
+        </w:rPr>
+        <w:t xml:space="preserve">Sessão </w:t>
+      </w:r>
+      <w:r>
+        <w:rPr>
+          <w:rFonts w:ascii="Arial" w:hAnsi="Arial" w:cs="Arial"/>
+          <w:b/>
+          <w:bCs/>
+          <w:sz w:val="24"/>
+          <w:szCs w:val="24"/>
+        </w:rPr>
+        <w:t>6</w:t>
+      </w:r>
+      <w:r>
+        <w:rPr>
+          <w:rFonts w:ascii="Arial" w:hAnsi="Arial" w:cs="Arial"/>
+          <w:b/>
+          <w:bCs/>
+          <w:sz w:val="24"/>
+          <w:szCs w:val="24"/>
+        </w:rPr>
+        <w:t xml:space="preserve"> – </w:t>
+      </w:r>
+      <w:r>
+        <w:rPr>
+          <w:rFonts w:ascii="Arial" w:hAnsi="Arial" w:cs="Arial"/>
+          <w:b/>
+          <w:bCs/>
+          <w:sz w:val="24"/>
+          <w:szCs w:val="24"/>
+        </w:rPr>
+        <w:t>Sobre nós</w:t>
+      </w:r>
+    </w:p>
+    <w:p>
+      <w:pPr>
+        <w:spacing w:line="360" w:lineRule="auto"/>
+        <w:ind w:firstLine="708"/>
+        <w:jc w:val="both"/>
+        <w:rPr>
+          <w:rFonts w:ascii="Arial" w:hAnsi="Arial" w:cs="Arial"/>
+          <w:sz w:val="24"/>
+          <w:szCs w:val="24"/>
+        </w:rPr>
+      </w:pPr>
+      <w:r>
+        <w:rPr>
+          <w:rFonts w:ascii="Arial" w:hAnsi="Arial" w:cs="Arial"/>
+          <w:sz w:val="24"/>
+          <w:szCs w:val="24"/>
+        </w:rPr>
+        <w:t>A</w:t>
+      </w:r>
+      <w:r>
+        <w:rPr>
+          <w:rFonts w:ascii="Arial" w:hAnsi="Arial" w:cs="Arial"/>
+          <w:sz w:val="24"/>
+          <w:szCs w:val="24"/>
+        </w:rPr>
+        <w:t>creditamos que cada viagem é uma oportunidade única de criar memórias inesquecíveis, vivenciar culturas diferentes e ampliar horizontes. Somos apaixonados por viagens e inspirados pela beleza e diversidade que o mundo tem a oferecer. Por isso, decidimos criar uma plataforma que ajude os viajantes a planejar suas jornadas de forma mais fácil, personalizada e autêntica.</w:t>
+      </w:r>
+    </w:p>
+    <w:p>
+      <w:pPr>
+        <w:spacing w:line="360" w:lineRule="auto"/>
+        <w:ind w:firstLine="708"/>
+        <w:jc w:val="both"/>
+        <w:rPr>
+          <w:rFonts w:ascii="Arial" w:hAnsi="Arial" w:cs="Arial"/>
+          <w:sz w:val="24"/>
+          <w:szCs w:val="24"/>
+        </w:rPr>
+      </w:pPr>
+      <w:r>
+        <w:rPr>
+          <w:rFonts w:ascii="Arial" w:hAnsi="Arial" w:cs="Arial"/>
+          <w:sz w:val="24"/>
+          <w:szCs w:val="24"/>
+        </w:rPr>
+        <w:t xml:space="preserve">Nosso objetivo é proporcionar a você uma experiência única de viagem, onde cada recomendação, cada lugar explorado e cada interação com a comunidade do </w:t>
+      </w:r>
+      <w:proofErr w:type="spellStart"/>
+      <w:r>
+        <w:rPr>
+          <w:rFonts w:ascii="Arial" w:hAnsi="Arial" w:cs="Arial"/>
+          <w:sz w:val="24"/>
+          <w:szCs w:val="24"/>
+        </w:rPr>
+        <w:t>Travel</w:t>
+      </w:r>
+      <w:proofErr w:type="spellEnd"/>
+      <w:r>
+        <w:rPr>
+          <w:rFonts w:ascii="Arial" w:hAnsi="Arial" w:cs="Arial"/>
+          <w:sz w:val="24"/>
+          <w:szCs w:val="24"/>
+        </w:rPr>
+        <w:t xml:space="preserve"> </w:t>
+      </w:r>
+      <w:proofErr w:type="spellStart"/>
+      <w:r>
+        <w:rPr>
+          <w:rFonts w:ascii="Arial" w:hAnsi="Arial" w:cs="Arial"/>
+          <w:sz w:val="24"/>
+          <w:szCs w:val="24"/>
+        </w:rPr>
+        <w:t>Guide</w:t>
+      </w:r>
+      <w:proofErr w:type="spellEnd"/>
+      <w:r>
+        <w:rPr>
+          <w:rFonts w:ascii="Arial" w:hAnsi="Arial" w:cs="Arial"/>
+          <w:sz w:val="24"/>
+          <w:szCs w:val="24"/>
+        </w:rPr>
+        <w:t xml:space="preserve"> contribuam para uma jornada enriquecedora e significativa. Queremos ser sua janela para o mundo, conectando você a destinos fascinantes, pessoas incríveis e experiências transformadoras.</w:t>
+      </w:r>
+    </w:p>
+    <w:p>
+      <w:pPr>
+        <w:spacing w:line="360" w:lineRule="auto"/>
+        <w:ind w:firstLine="708"/>
         <w:jc w:val="both"/>
         <w:rPr>
           <w:rFonts w:ascii="Arial" w:hAnsi="Arial" w:cs="Arial"/>
@@ -1161,6 +1611,7 @@
   <w:style w:type="paragraph" w:default="1" w:styleId="Normal">
     <w:name w:val="Normal"/>
     <w:qFormat/>
+    <w:rsid w:val="00CB7019"/>
   </w:style>
   <w:style w:type="character" w:default="1" w:styleId="Fontepargpadro">
     <w:name w:val="Default Paragraph Font"/>

</xml_diff>

<commit_message>
@melissaSBneves add imagens do protótipo
</commit_message>
<xml_diff>
--- a/docs/roteiro_site.docx
+++ b/docs/roteiro_site.docx
@@ -415,7 +415,27 @@
           <w:sz w:val="24"/>
           <w:szCs w:val="24"/>
         </w:rPr>
-        <w:t xml:space="preserve">Sessão 3 – benefícios </w:t>
+        <w:t xml:space="preserve">Sessão </w:t>
+      </w:r>
+      <w:r>
+        <w:rPr>
+          <w:rFonts w:ascii="Arial" w:hAnsi="Arial" w:cs="Arial"/>
+          <w:b/>
+          <w:bCs/>
+          <w:sz w:val="24"/>
+          <w:szCs w:val="24"/>
+        </w:rPr>
+        <w:t>3</w:t>
+      </w:r>
+      <w:r>
+        <w:rPr>
+          <w:rFonts w:ascii="Arial" w:hAnsi="Arial" w:cs="Arial"/>
+          <w:b/>
+          <w:bCs/>
+          <w:sz w:val="24"/>
+          <w:szCs w:val="24"/>
+        </w:rPr>
+        <w:t xml:space="preserve"> – chamada para se cadastrar </w:t>
       </w:r>
     </w:p>
     <w:p>
@@ -435,31 +455,50 @@
           <w:sz w:val="24"/>
           <w:szCs w:val="24"/>
         </w:rPr>
-        <w:t>E</w:t>
-      </w:r>
-      <w:r>
-        <w:rPr>
-          <w:rFonts w:ascii="Arial" w:hAnsi="Arial" w:cs="Arial"/>
-          <w:sz w:val="24"/>
-          <w:szCs w:val="24"/>
-        </w:rPr>
-        <w:t>ncontr</w:t>
-      </w:r>
-      <w:r>
-        <w:rPr>
-          <w:rFonts w:ascii="Arial" w:hAnsi="Arial" w:cs="Arial"/>
-          <w:sz w:val="24"/>
-          <w:szCs w:val="24"/>
-        </w:rPr>
-        <w:t>e</w:t>
-      </w:r>
-      <w:r>
-        <w:rPr>
-          <w:rFonts w:ascii="Arial" w:hAnsi="Arial" w:cs="Arial"/>
-          <w:sz w:val="24"/>
-          <w:szCs w:val="24"/>
-        </w:rPr>
-        <w:t xml:space="preserve"> facilmente os destinos mais encantadores do mundo, alinhados com seus interesses pessoais. </w:t>
+        <w:t>Dessa forma, você terá em mãos todas as informações necessárias para aproveitar ao máximo cada destino, sem perder tempo nem deixar passar oportunidades únicas.</w:t>
+      </w:r>
+    </w:p>
+    <w:p>
+      <w:pPr>
+        <w:spacing w:line="360" w:lineRule="auto"/>
+        <w:jc w:val="both"/>
+        <w:rPr>
+          <w:rFonts w:ascii="Arial" w:hAnsi="Arial" w:cs="Arial"/>
+          <w:b/>
+          <w:bCs/>
+          <w:sz w:val="24"/>
+          <w:szCs w:val="24"/>
+        </w:rPr>
+      </w:pPr>
+      <w:r>
+        <w:rPr>
+          <w:rFonts w:ascii="Arial" w:hAnsi="Arial" w:cs="Arial"/>
+          <w:b/>
+          <w:bCs/>
+          <w:sz w:val="24"/>
+          <w:szCs w:val="24"/>
+        </w:rPr>
+        <w:t xml:space="preserve">Sessão </w:t>
+      </w:r>
+      <w:r>
+        <w:rPr>
+          <w:rFonts w:ascii="Arial" w:hAnsi="Arial" w:cs="Arial"/>
+          <w:b/>
+          <w:bCs/>
+          <w:sz w:val="24"/>
+          <w:szCs w:val="24"/>
+        </w:rPr>
+        <w:t>4</w:t>
+      </w:r>
+      <w:r>
+        <w:rPr>
+          <w:rFonts w:ascii="Arial" w:hAnsi="Arial" w:cs="Arial"/>
+          <w:b/>
+          <w:bCs/>
+          <w:sz w:val="24"/>
+          <w:szCs w:val="24"/>
+        </w:rPr>
+        <w:t xml:space="preserve"> – benefícios </w:t>
       </w:r>
     </w:p>
     <w:p>
@@ -479,15 +518,31 @@
           <w:sz w:val="24"/>
           <w:szCs w:val="24"/>
         </w:rPr>
-        <w:t xml:space="preserve">Tenha </w:t>
-      </w:r>
-      <w:r>
-        <w:rPr>
-          <w:rFonts w:ascii="Arial" w:hAnsi="Arial" w:cs="Arial"/>
-          <w:sz w:val="24"/>
-          <w:szCs w:val="24"/>
-        </w:rPr>
-        <w:t xml:space="preserve">um amplo leque de opções, desde cidades vibrantes até praias paradisíacas, montanhas majestosas, museus fascinantes e muito mais. </w:t>
+        <w:t>E</w:t>
+      </w:r>
+      <w:r>
+        <w:rPr>
+          <w:rFonts w:ascii="Arial" w:hAnsi="Arial" w:cs="Arial"/>
+          <w:sz w:val="24"/>
+          <w:szCs w:val="24"/>
+        </w:rPr>
+        <w:t>ncontr</w:t>
+      </w:r>
+      <w:r>
+        <w:rPr>
+          <w:rFonts w:ascii="Arial" w:hAnsi="Arial" w:cs="Arial"/>
+          <w:sz w:val="24"/>
+          <w:szCs w:val="24"/>
+        </w:rPr>
+        <w:t>e</w:t>
+      </w:r>
+      <w:r>
+        <w:rPr>
+          <w:rFonts w:ascii="Arial" w:hAnsi="Arial" w:cs="Arial"/>
+          <w:sz w:val="24"/>
+          <w:szCs w:val="24"/>
+        </w:rPr>
+        <w:t xml:space="preserve"> facilmente os destinos mais encantadores do mundo, alinhados com seus interesses pessoais. </w:t>
       </w:r>
     </w:p>
     <w:p>
@@ -507,54 +562,15 @@
           <w:sz w:val="24"/>
           <w:szCs w:val="24"/>
         </w:rPr>
-        <w:t>C</w:t>
-      </w:r>
-      <w:r>
-        <w:rPr>
-          <w:rFonts w:ascii="Arial" w:hAnsi="Arial" w:cs="Arial"/>
-          <w:sz w:val="24"/>
-          <w:szCs w:val="24"/>
-        </w:rPr>
-        <w:t>r</w:t>
-      </w:r>
-      <w:r>
-        <w:rPr>
-          <w:rFonts w:ascii="Arial" w:hAnsi="Arial" w:cs="Arial"/>
-          <w:sz w:val="24"/>
-          <w:szCs w:val="24"/>
-        </w:rPr>
-        <w:t>ie</w:t>
-      </w:r>
-      <w:r>
-        <w:rPr>
-          <w:rFonts w:ascii="Arial" w:hAnsi="Arial" w:cs="Arial"/>
-          <w:sz w:val="24"/>
-          <w:szCs w:val="24"/>
-        </w:rPr>
-        <w:t xml:space="preserve"> sua própria lista personalizada de destinos. Adicione os lugares que despertaram seu interesse e transforme sua lista em um roteiro de viagem feito sob medida. </w:t>
-      </w:r>
-    </w:p>
-    <w:p>
-      <w:pPr>
-        <w:spacing w:line="360" w:lineRule="auto"/>
-        <w:jc w:val="both"/>
-        <w:rPr>
-          <w:rFonts w:ascii="Arial" w:hAnsi="Arial" w:cs="Arial"/>
-          <w:b/>
-          <w:bCs/>
-          <w:sz w:val="24"/>
-          <w:szCs w:val="24"/>
-        </w:rPr>
-      </w:pPr>
-      <w:r>
-        <w:rPr>
-          <w:rFonts w:ascii="Arial" w:hAnsi="Arial" w:cs="Arial"/>
-          <w:b/>
-          <w:bCs/>
-          <w:sz w:val="24"/>
-          <w:szCs w:val="24"/>
-        </w:rPr>
-        <w:t xml:space="preserve">Sessão 4 – chamada para se cadastrar </w:t>
+        <w:t xml:space="preserve">Tenha </w:t>
+      </w:r>
+      <w:r>
+        <w:rPr>
+          <w:rFonts w:ascii="Arial" w:hAnsi="Arial" w:cs="Arial"/>
+          <w:sz w:val="24"/>
+          <w:szCs w:val="24"/>
+        </w:rPr>
+        <w:t xml:space="preserve">um amplo leque de opções, desde cidades vibrantes até praias paradisíacas, montanhas majestosas, museus fascinantes e muito mais. </w:t>
       </w:r>
     </w:p>
     <w:p>
@@ -574,7 +590,31 @@
           <w:sz w:val="24"/>
           <w:szCs w:val="24"/>
         </w:rPr>
-        <w:t>Dessa forma, você terá em mãos todas as informações necessárias para aproveitar ao máximo cada destino, sem perder tempo nem deixar passar oportunidades únicas.</w:t>
+        <w:t>C</w:t>
+      </w:r>
+      <w:r>
+        <w:rPr>
+          <w:rFonts w:ascii="Arial" w:hAnsi="Arial" w:cs="Arial"/>
+          <w:sz w:val="24"/>
+          <w:szCs w:val="24"/>
+        </w:rPr>
+        <w:t>r</w:t>
+      </w:r>
+      <w:r>
+        <w:rPr>
+          <w:rFonts w:ascii="Arial" w:hAnsi="Arial" w:cs="Arial"/>
+          <w:sz w:val="24"/>
+          <w:szCs w:val="24"/>
+        </w:rPr>
+        <w:t>ie</w:t>
+      </w:r>
+      <w:r>
+        <w:rPr>
+          <w:rFonts w:ascii="Arial" w:hAnsi="Arial" w:cs="Arial"/>
+          <w:sz w:val="24"/>
+          <w:szCs w:val="24"/>
+        </w:rPr>
+        <w:t xml:space="preserve"> sua própria lista personalizada de destinos. Adicione os lugares que despertaram seu interesse e transforme sua lista em um roteiro de viagem feito sob medida. </w:t>
       </w:r>
     </w:p>
     <w:p>

</xml_diff>